<commit_message>
adicionano imagens texto TCC
</commit_message>
<xml_diff>
--- a/CRONOGRAMA TCC.docx
+++ b/CRONOGRAMA TCC.docx
@@ -39,6 +39,7 @@
           </w:tcPr>
           <w:p>
             <w:pPr>
+              <w:spacing w:after="0" w:line="240" w:lineRule="auto"/>
               <w:jc w:val="center"/>
               <w:rPr>
                 <w:b/>
@@ -64,6 +65,7 @@
           </w:tcPr>
           <w:p>
             <w:pPr>
+              <w:spacing w:after="0" w:line="240" w:lineRule="auto"/>
               <w:jc w:val="center"/>
               <w:rPr>
                 <w:b/>
@@ -94,8 +96,9 @@
               <w:pStyle w:val="PargrafodaLista"/>
               <w:numPr>
                 <w:ilvl w:val="0"/>
-                <w:numId w:val="2"/>
+                <w:numId w:val="1"/>
               </w:numPr>
+              <w:spacing w:after="0" w:line="240" w:lineRule="auto"/>
             </w:pPr>
             <w:r>
               <w:t>Lixar e soldar componentes</w:t>
@@ -106,8 +109,9 @@
               <w:pStyle w:val="PargrafodaLista"/>
               <w:numPr>
                 <w:ilvl w:val="0"/>
-                <w:numId w:val="2"/>
+                <w:numId w:val="1"/>
               </w:numPr>
+              <w:spacing w:after="0" w:line="240" w:lineRule="auto"/>
             </w:pPr>
             <w:r>
               <w:t>Testar condutividade</w:t>
@@ -118,8 +122,9 @@
               <w:pStyle w:val="PargrafodaLista"/>
               <w:numPr>
                 <w:ilvl w:val="0"/>
-                <w:numId w:val="2"/>
+                <w:numId w:val="1"/>
               </w:numPr>
+              <w:spacing w:after="0" w:line="240" w:lineRule="auto"/>
             </w:pPr>
             <w:r>
               <w:t>Finalizar 3D</w:t>
@@ -132,6 +137,7 @@
           </w:tcPr>
           <w:p>
             <w:pPr>
+              <w:spacing w:after="0" w:line="240" w:lineRule="auto"/>
               <w:jc w:val="center"/>
               <w:rPr>
                 <w:sz w:val="40"/>
@@ -158,8 +164,9 @@
               <w:pStyle w:val="PargrafodaLista"/>
               <w:numPr>
                 <w:ilvl w:val="0"/>
-                <w:numId w:val="3"/>
+                <w:numId w:val="2"/>
               </w:numPr>
+              <w:spacing w:after="0" w:line="240" w:lineRule="auto"/>
             </w:pPr>
             <w:r>
               <w:t>Imprimir 3D</w:t>
@@ -170,8 +177,9 @@
               <w:pStyle w:val="PargrafodaLista"/>
               <w:numPr>
                 <w:ilvl w:val="0"/>
-                <w:numId w:val="3"/>
+                <w:numId w:val="2"/>
               </w:numPr>
+              <w:spacing w:after="0" w:line="240" w:lineRule="auto"/>
             </w:pPr>
             <w:r>
               <w:t>Finalizar hardware</w:t>
@@ -184,6 +192,7 @@
           </w:tcPr>
           <w:p>
             <w:pPr>
+              <w:spacing w:after="0" w:line="240" w:lineRule="auto"/>
               <w:jc w:val="center"/>
               <w:rPr>
                 <w:sz w:val="40"/>
@@ -210,8 +219,9 @@
               <w:pStyle w:val="PargrafodaLista"/>
               <w:numPr>
                 <w:ilvl w:val="0"/>
-                <w:numId w:val="6"/>
+                <w:numId w:val="3"/>
               </w:numPr>
+              <w:spacing w:after="0" w:line="240" w:lineRule="auto"/>
             </w:pPr>
             <w:r>
               <w:t>AJUSTES NECESSÁRIOS</w:t>
@@ -222,12 +232,15 @@
               <w:pStyle w:val="PargrafodaLista"/>
               <w:numPr>
                 <w:ilvl w:val="0"/>
-                <w:numId w:val="6"/>
+                <w:numId w:val="3"/>
               </w:numPr>
+              <w:spacing w:after="0" w:line="240" w:lineRule="auto"/>
             </w:pPr>
+            <w:proofErr w:type="spellStart"/>
             <w:r>
               <w:t>ThingsBoard</w:t>
             </w:r>
+            <w:proofErr w:type="spellEnd"/>
           </w:p>
         </w:tc>
         <w:tc>
@@ -236,6 +249,7 @@
           </w:tcPr>
           <w:p>
             <w:pPr>
+              <w:spacing w:after="0" w:line="240" w:lineRule="auto"/>
               <w:jc w:val="center"/>
               <w:rPr>
                 <w:sz w:val="40"/>
@@ -247,7 +261,7 @@
                 <w:sz w:val="40"/>
                 <w:szCs w:val="40"/>
               </w:rPr>
-              <w:t>03/10</w:t>
+              <w:t>03/11</w:t>
             </w:r>
           </w:p>
         </w:tc>
@@ -262,8 +276,9 @@
               <w:pStyle w:val="PargrafodaLista"/>
               <w:numPr>
                 <w:ilvl w:val="0"/>
-                <w:numId w:val="8"/>
+                <w:numId w:val="4"/>
               </w:numPr>
+              <w:spacing w:after="0" w:line="240" w:lineRule="auto"/>
             </w:pPr>
             <w:r>
               <w:t>Texto</w:t>
@@ -276,6 +291,7 @@
           </w:tcPr>
           <w:p>
             <w:pPr>
+              <w:spacing w:after="0" w:line="240" w:lineRule="auto"/>
               <w:jc w:val="center"/>
               <w:rPr>
                 <w:sz w:val="40"/>
@@ -302,8 +318,9 @@
               <w:pStyle w:val="PargrafodaLista"/>
               <w:numPr>
                 <w:ilvl w:val="0"/>
-                <w:numId w:val="8"/>
+                <w:numId w:val="4"/>
               </w:numPr>
+              <w:spacing w:after="0" w:line="240" w:lineRule="auto"/>
             </w:pPr>
             <w:r>
               <w:t>Texto</w:t>
@@ -316,6 +333,7 @@
           </w:tcPr>
           <w:p>
             <w:pPr>
+              <w:spacing w:after="0" w:line="240" w:lineRule="auto"/>
               <w:jc w:val="center"/>
               <w:rPr>
                 <w:sz w:val="40"/>
@@ -342,8 +360,9 @@
               <w:pStyle w:val="PargrafodaLista"/>
               <w:numPr>
                 <w:ilvl w:val="0"/>
-                <w:numId w:val="8"/>
+                <w:numId w:val="4"/>
               </w:numPr>
+              <w:spacing w:after="0" w:line="240" w:lineRule="auto"/>
             </w:pPr>
             <w:r>
               <w:t>Texto</w:t>
@@ -356,6 +375,7 @@
           </w:tcPr>
           <w:p>
             <w:pPr>
+              <w:spacing w:after="0" w:line="240" w:lineRule="auto"/>
               <w:jc w:val="center"/>
               <w:rPr>
                 <w:sz w:val="40"/>
@@ -376,6 +396,209 @@
     <w:p>
       <w:pPr>
         <w:jc w:val="center"/>
+      </w:pPr>
+      <w:hyperlink r:id="rId7" w:history="1">
+        <w:r>
+          <w:rPr>
+            <w:rStyle w:val="Hyperlink"/>
+          </w:rPr>
+          <w:t xml:space="preserve">O que é </w:t>
+        </w:r>
+        <w:proofErr w:type="spellStart"/>
+        <w:r>
+          <w:rPr>
+            <w:rStyle w:val="Hyperlink"/>
+          </w:rPr>
+          <w:t>IoT</w:t>
+        </w:r>
+        <w:proofErr w:type="spellEnd"/>
+        <w:r>
+          <w:rPr>
+            <w:rStyle w:val="Hyperlink"/>
+          </w:rPr>
+          <w:t xml:space="preserve"> (Internet das Coisas)? | Oracle Brasil</w:t>
+        </w:r>
+      </w:hyperlink>
+    </w:p>
+    <w:p>
+      <w:pPr>
+        <w:jc w:val="center"/>
+      </w:pPr>
+      <w:hyperlink r:id="rId8" w:history="1">
+        <w:proofErr w:type="spellStart"/>
+        <w:r>
+          <w:rPr>
+            <w:rStyle w:val="Hyperlink"/>
+          </w:rPr>
+          <w:t>ThingsBoard</w:t>
+        </w:r>
+        <w:proofErr w:type="spellEnd"/>
+        <w:r>
+          <w:rPr>
+            <w:rStyle w:val="Hyperlink"/>
+          </w:rPr>
+          <w:t xml:space="preserve"> Demo | Página Inicial</w:t>
+        </w:r>
+      </w:hyperlink>
+    </w:p>
+    <w:p>
+      <w:pPr>
+        <w:jc w:val="center"/>
+      </w:pPr>
+      <w:hyperlink r:id="rId9" w:history="1">
+        <w:r>
+          <w:rPr>
+            <w:rStyle w:val="Hyperlink"/>
+          </w:rPr>
+          <w:t>Protocolo MQTT: O Que é, Como Funciona e Vantagens (automacaoindustrial.info)</w:t>
+        </w:r>
+      </w:hyperlink>
+    </w:p>
+    <w:p>
+      <w:pPr>
+        <w:jc w:val="center"/>
+      </w:pPr>
+      <w:hyperlink r:id="rId10" w:history="1">
+        <w:r>
+          <w:rPr>
+            <w:rStyle w:val="Hyperlink"/>
+          </w:rPr>
+          <w:t>O que é o protocolo MQTT? - HI Tecnologia</w:t>
+        </w:r>
+      </w:hyperlink>
+    </w:p>
+    <w:p>
+      <w:pPr>
+        <w:jc w:val="center"/>
+      </w:pPr>
+      <w:hyperlink r:id="rId11" w:history="1">
+        <w:r>
+          <w:rPr>
+            <w:rStyle w:val="Hyperlink"/>
+          </w:rPr>
+          <w:t>O que são sensores e quais as suas aplicações? - Mundo da Elétrica (mundodaeletrica.com.br)</w:t>
+        </w:r>
+      </w:hyperlink>
+    </w:p>
+    <w:p>
+      <w:pPr>
+        <w:jc w:val="center"/>
+      </w:pPr>
+      <w:hyperlink r:id="rId12" w:history="1">
+        <w:proofErr w:type="spellStart"/>
+        <w:r>
+          <w:rPr>
+            <w:rStyle w:val="Hyperlink"/>
+            <w:lang w:val="en-US"/>
+          </w:rPr>
+          <w:t>Espressif</w:t>
+        </w:r>
+        <w:proofErr w:type="spellEnd"/>
+        <w:r>
+          <w:rPr>
+            <w:rStyle w:val="Hyperlink"/>
+            <w:lang w:val="en-US"/>
+          </w:rPr>
+          <w:t xml:space="preserve"> ESP8266 Serial ESP-01 </w:t>
+        </w:r>
+        <w:proofErr w:type="spellStart"/>
+        <w:r>
+          <w:rPr>
+            <w:rStyle w:val="Hyperlink"/>
+            <w:lang w:val="en-US"/>
+          </w:rPr>
+          <w:t>WiFi</w:t>
+        </w:r>
+        <w:proofErr w:type="spellEnd"/>
+        <w:r>
+          <w:rPr>
+            <w:rStyle w:val="Hyperlink"/>
+            <w:lang w:val="en-US"/>
+          </w:rPr>
+          <w:t xml:space="preserve"> Module - Datasheet Hub</w:t>
+        </w:r>
+      </w:hyperlink>
+    </w:p>
+    <w:p>
+      <w:pPr>
+        <w:jc w:val="center"/>
+      </w:pPr>
+      <w:hyperlink r:id="rId13" w:history="1">
+        <w:r>
+          <w:rPr>
+            <w:rStyle w:val="Hyperlink"/>
+          </w:rPr>
+          <w:t>Sensor de Pressão e Temperatura Bmp280 - Instituto Digital</w:t>
+        </w:r>
+      </w:hyperlink>
+    </w:p>
+    <w:p>
+      <w:pPr>
+        <w:jc w:val="center"/>
+      </w:pPr>
+      <w:hyperlink r:id="rId14" w:history="1">
+        <w:r>
+          <w:rPr>
+            <w:rStyle w:val="Hyperlink"/>
+          </w:rPr>
+          <w:t xml:space="preserve">Sensor De Pressão e Temperatura Bmp280 - </w:t>
+        </w:r>
+        <w:proofErr w:type="spellStart"/>
+        <w:r>
+          <w:rPr>
+            <w:rStyle w:val="Hyperlink"/>
+          </w:rPr>
+          <w:t>FilipeFlop</w:t>
+        </w:r>
+      </w:hyperlink>
+      <w:r>
+        <w:t>FilipeFlop</w:t>
+      </w:r>
+      <w:proofErr w:type="spellEnd"/>
+    </w:p>
+    <w:p>
+      <w:pPr>
+        <w:jc w:val="center"/>
+      </w:pPr>
+      <w:hyperlink r:id="rId15" w:history="1">
+        <w:r>
+          <w:rPr>
+            <w:rStyle w:val="Hyperlink"/>
+          </w:rPr>
+          <w:t xml:space="preserve">Sensor DHT11: Tutorial Completo (+Projeto Bônus) - Flávio </w:t>
+        </w:r>
+        <w:proofErr w:type="spellStart"/>
+        <w:r>
+          <w:rPr>
+            <w:rStyle w:val="Hyperlink"/>
+          </w:rPr>
+          <w:t>Babos</w:t>
+        </w:r>
+        <w:proofErr w:type="spellEnd"/>
+        <w:r>
+          <w:rPr>
+            <w:rStyle w:val="Hyperlink"/>
+          </w:rPr>
+          <w:t xml:space="preserve"> (flaviobabos.com.br)</w:t>
+        </w:r>
+      </w:hyperlink>
+    </w:p>
+    <w:p>
+      <w:pPr>
+        <w:jc w:val="center"/>
+      </w:pPr>
+      <w:hyperlink r:id="rId16" w:history="1">
+        <w:r>
+          <w:rPr>
+            <w:rStyle w:val="Hyperlink"/>
+          </w:rPr>
+          <w:t>Introdução ao ESP-01 - Os Projetos de Engenharia (theengineeringprojects.com)</w:t>
+        </w:r>
+      </w:hyperlink>
+    </w:p>
+    <w:p>
+      <w:pPr>
+        <w:jc w:val="center"/>
         <w:rPr>
           <w:b/>
           <w:bCs/>
@@ -383,6 +606,36 @@
           <w:szCs w:val="40"/>
         </w:rPr>
       </w:pPr>
+      <w:hyperlink r:id="rId17" w:history="1">
+        <w:proofErr w:type="spellStart"/>
+        <w:r>
+          <w:rPr>
+            <w:rStyle w:val="Hyperlink"/>
+          </w:rPr>
+          <w:t>Sleep</w:t>
+        </w:r>
+        <w:proofErr w:type="spellEnd"/>
+        <w:r>
+          <w:rPr>
+            <w:rStyle w:val="Hyperlink"/>
+          </w:rPr>
+          <w:t xml:space="preserve"> </w:t>
+        </w:r>
+        <w:proofErr w:type="spellStart"/>
+        <w:r>
+          <w:rPr>
+            <w:rStyle w:val="Hyperlink"/>
+          </w:rPr>
+          <w:t>Modes</w:t>
+        </w:r>
+        <w:proofErr w:type="spellEnd"/>
+        <w:r>
+          <w:rPr>
+            <w:rStyle w:val="Hyperlink"/>
+          </w:rPr>
+          <w:t xml:space="preserve"> - Economizando energia- ESP8266 - Portal Vida de Silício (vidadesilicio.com.br)</w:t>
+        </w:r>
+      </w:hyperlink>
     </w:p>
     <w:sectPr>
       <w:pgSz w:w="12240" w:h="15840"/>
@@ -399,7 +652,7 @@
   <w:endnote w:type="separator" w:id="-1">
     <w:p>
       <w:pPr>
-        <w:spacing w:after="0" w:line="240" w:lineRule="auto"/>
+        <w:spacing w:line="240" w:lineRule="auto"/>
       </w:pPr>
       <w:r>
         <w:separator/>
@@ -409,7 +662,7 @@
   <w:endnote w:type="continuationSeparator" w:id="0">
     <w:p>
       <w:pPr>
-        <w:spacing w:after="0" w:line="240" w:lineRule="auto"/>
+        <w:spacing w:line="240" w:lineRule="auto"/>
       </w:pPr>
       <w:r>
         <w:continuationSeparator/>
@@ -424,7 +677,7 @@
   <w:footnote w:type="separator" w:id="-1">
     <w:p>
       <w:pPr>
-        <w:spacing w:after="0" w:line="240" w:lineRule="auto"/>
+        <w:spacing w:after="0"/>
       </w:pPr>
       <w:r>
         <w:separator/>
@@ -434,7 +687,7 @@
   <w:footnote w:type="continuationSeparator" w:id="0">
     <w:p>
       <w:pPr>
-        <w:spacing w:after="0" w:line="240" w:lineRule="auto"/>
+        <w:spacing w:after="0"/>
       </w:pPr>
       <w:r>
         <w:continuationSeparator/>
@@ -447,10 +700,10 @@
 <file path=word/numbering.xml><?xml version="1.0" encoding="utf-8"?>
 <w:numbering xmlns:wpc="http://schemas.microsoft.com/office/word/2010/wordprocessingCanvas" xmlns:cx="http://schemas.microsoft.com/office/drawing/2014/chartex" xmlns:cx1="http://schemas.microsoft.com/office/drawing/2015/9/8/chartex" xmlns:cx2="http://schemas.microsoft.com/office/drawing/2015/10/21/chartex" xmlns:cx3="http://schemas.microsoft.com/office/drawing/2016/5/9/chartex" xmlns:cx4="http://schemas.microsoft.com/office/drawing/2016/5/10/chartex" xmlns:cx5="http://schemas.microsoft.com/office/drawing/2016/5/11/chartex" xmlns:cx6="http://schemas.microsoft.com/office/drawing/2016/5/12/chartex" xmlns:cx7="http://schemas.microsoft.com/office/drawing/2016/5/13/chartex" xmlns:cx8="http://schemas.microsoft.com/office/drawing/2016/5/14/chartex" xmlns:mc="http://schemas.openxmlformats.org/markup-compatibility/2006" xmlns:aink="http://schemas.microsoft.com/office/drawing/2016/ink" xmlns:am3d="http://schemas.microsoft.com/office/drawing/2017/model3d" xmlns:o="urn:schemas-microsoft-com:office:office" xmlns:oel="http://schemas.microsoft.com/office/2019/extlst" xmlns:r="http://schemas.openxmlformats.org/officeDocument/2006/relationships" xmlns:m="http://schemas.openxmlformats.org/officeDocument/2006/math" xmlns:v="urn:schemas-microsoft-com:vml" xmlns:wp14="http://schemas.microsoft.com/office/word/2010/wordprocessingDrawing" xmlns:wp="http://schemas.openxmlformats.org/drawingml/2006/wordprocessingDrawing" xmlns:w10="urn:schemas-microsoft-com:office:word" xmlns:w="http://schemas.openxmlformats.org/wordprocessingml/2006/main" xmlns:w14="http://schemas.microsoft.com/office/word/2010/wordml" xmlns:w15="http://schemas.microsoft.com/office/word/2012/wordml" xmlns:w16cex="http://schemas.microsoft.com/office/word/2018/wordml/cex" xmlns:w16cid="http://schemas.microsoft.com/office/word/2016/wordml/cid" xmlns:w16="http://schemas.microsoft.com/office/word/2018/wordml" xmlns:w16sdtdh="http://schemas.microsoft.com/office/word/2020/wordml/sdtdatahash" xmlns:w16se="http://schemas.microsoft.com/office/word/2015/wordml/symex" xmlns:wpg="http://schemas.microsoft.com/office/word/2010/wordprocessingGroup" xmlns:wpi="http://schemas.microsoft.com/office/word/2010/wordprocessingInk" xmlns:wne="http://schemas.microsoft.com/office/word/2006/wordml" xmlns:wps="http://schemas.microsoft.com/office/word/2010/wordprocessingShape" mc:Ignorable="w14 w15 w16se w16cid w16 w16cex w16sdtdh wp14">
   <w:abstractNum w:abstractNumId="0" w15:restartNumberingAfterBreak="0">
-    <w:nsid w:val="0E515964"/>
-    <w:multiLevelType w:val="hybridMultilevel"/>
-    <w:tmpl w:val="335A7EAA"/>
-    <w:lvl w:ilvl="0" w:tplc="04160003">
+    <w:nsid w:val="1D707D2B"/>
+    <w:multiLevelType w:val="multilevel"/>
+    <w:tmpl w:val="1D707D2B"/>
+    <w:lvl w:ilvl="0">
       <w:start w:val="1"/>
       <w:numFmt w:val="bullet"/>
       <w:lvlText w:val="o"/>
@@ -462,7 +715,7 @@
         <w:rFonts w:ascii="Courier New" w:hAnsi="Courier New" w:cs="Courier New" w:hint="default"/>
       </w:rPr>
     </w:lvl>
-    <w:lvl w:ilvl="1" w:tplc="04160003" w:tentative="1">
+    <w:lvl w:ilvl="1">
       <w:start w:val="1"/>
       <w:numFmt w:val="bullet"/>
       <w:lvlText w:val="o"/>
@@ -474,7 +727,7 @@
         <w:rFonts w:ascii="Courier New" w:hAnsi="Courier New" w:cs="Courier New" w:hint="default"/>
       </w:rPr>
     </w:lvl>
-    <w:lvl w:ilvl="2" w:tplc="04160005" w:tentative="1">
+    <w:lvl w:ilvl="2">
       <w:start w:val="1"/>
       <w:numFmt w:val="bullet"/>
       <w:lvlText w:val=""/>
@@ -486,7 +739,7 @@
         <w:rFonts w:ascii="Wingdings" w:hAnsi="Wingdings" w:hint="default"/>
       </w:rPr>
     </w:lvl>
-    <w:lvl w:ilvl="3" w:tplc="04160001" w:tentative="1">
+    <w:lvl w:ilvl="3">
       <w:start w:val="1"/>
       <w:numFmt w:val="bullet"/>
       <w:lvlText w:val=""/>
@@ -498,7 +751,7 @@
         <w:rFonts w:ascii="Symbol" w:hAnsi="Symbol" w:hint="default"/>
       </w:rPr>
     </w:lvl>
-    <w:lvl w:ilvl="4" w:tplc="04160003" w:tentative="1">
+    <w:lvl w:ilvl="4">
       <w:start w:val="1"/>
       <w:numFmt w:val="bullet"/>
       <w:lvlText w:val="o"/>
@@ -510,7 +763,7 @@
         <w:rFonts w:ascii="Courier New" w:hAnsi="Courier New" w:cs="Courier New" w:hint="default"/>
       </w:rPr>
     </w:lvl>
-    <w:lvl w:ilvl="5" w:tplc="04160005" w:tentative="1">
+    <w:lvl w:ilvl="5">
       <w:start w:val="1"/>
       <w:numFmt w:val="bullet"/>
       <w:lvlText w:val=""/>
@@ -522,7 +775,7 @@
         <w:rFonts w:ascii="Wingdings" w:hAnsi="Wingdings" w:hint="default"/>
       </w:rPr>
     </w:lvl>
-    <w:lvl w:ilvl="6" w:tplc="04160001" w:tentative="1">
+    <w:lvl w:ilvl="6">
       <w:start w:val="1"/>
       <w:numFmt w:val="bullet"/>
       <w:lvlText w:val=""/>
@@ -534,7 +787,7 @@
         <w:rFonts w:ascii="Symbol" w:hAnsi="Symbol" w:hint="default"/>
       </w:rPr>
     </w:lvl>
-    <w:lvl w:ilvl="7" w:tplc="04160003" w:tentative="1">
+    <w:lvl w:ilvl="7">
       <w:start w:val="1"/>
       <w:numFmt w:val="bullet"/>
       <w:lvlText w:val="o"/>
@@ -546,7 +799,7 @@
         <w:rFonts w:ascii="Courier New" w:hAnsi="Courier New" w:cs="Courier New" w:hint="default"/>
       </w:rPr>
     </w:lvl>
-    <w:lvl w:ilvl="8" w:tplc="04160005" w:tentative="1">
+    <w:lvl w:ilvl="8">
       <w:start w:val="1"/>
       <w:numFmt w:val="bullet"/>
       <w:lvlText w:val=""/>
@@ -560,10 +813,10 @@
     </w:lvl>
   </w:abstractNum>
   <w:abstractNum w:abstractNumId="1" w15:restartNumberingAfterBreak="0">
-    <w:nsid w:val="1D707D2B"/>
-    <w:multiLevelType w:val="hybridMultilevel"/>
-    <w:tmpl w:val="7C544716"/>
-    <w:lvl w:ilvl="0" w:tplc="04160003">
+    <w:nsid w:val="3949630D"/>
+    <w:multiLevelType w:val="multilevel"/>
+    <w:tmpl w:val="3949630D"/>
+    <w:lvl w:ilvl="0">
       <w:start w:val="1"/>
       <w:numFmt w:val="bullet"/>
       <w:lvlText w:val="o"/>
@@ -575,7 +828,7 @@
         <w:rFonts w:ascii="Courier New" w:hAnsi="Courier New" w:cs="Courier New" w:hint="default"/>
       </w:rPr>
     </w:lvl>
-    <w:lvl w:ilvl="1" w:tplc="04160003" w:tentative="1">
+    <w:lvl w:ilvl="1">
       <w:start w:val="1"/>
       <w:numFmt w:val="bullet"/>
       <w:lvlText w:val="o"/>
@@ -587,7 +840,7 @@
         <w:rFonts w:ascii="Courier New" w:hAnsi="Courier New" w:cs="Courier New" w:hint="default"/>
       </w:rPr>
     </w:lvl>
-    <w:lvl w:ilvl="2" w:tplc="04160005" w:tentative="1">
+    <w:lvl w:ilvl="2">
       <w:start w:val="1"/>
       <w:numFmt w:val="bullet"/>
       <w:lvlText w:val=""/>
@@ -599,7 +852,7 @@
         <w:rFonts w:ascii="Wingdings" w:hAnsi="Wingdings" w:hint="default"/>
       </w:rPr>
     </w:lvl>
-    <w:lvl w:ilvl="3" w:tplc="04160001" w:tentative="1">
+    <w:lvl w:ilvl="3">
       <w:start w:val="1"/>
       <w:numFmt w:val="bullet"/>
       <w:lvlText w:val=""/>
@@ -611,7 +864,7 @@
         <w:rFonts w:ascii="Symbol" w:hAnsi="Symbol" w:hint="default"/>
       </w:rPr>
     </w:lvl>
-    <w:lvl w:ilvl="4" w:tplc="04160003" w:tentative="1">
+    <w:lvl w:ilvl="4">
       <w:start w:val="1"/>
       <w:numFmt w:val="bullet"/>
       <w:lvlText w:val="o"/>
@@ -623,7 +876,7 @@
         <w:rFonts w:ascii="Courier New" w:hAnsi="Courier New" w:cs="Courier New" w:hint="default"/>
       </w:rPr>
     </w:lvl>
-    <w:lvl w:ilvl="5" w:tplc="04160005" w:tentative="1">
+    <w:lvl w:ilvl="5">
       <w:start w:val="1"/>
       <w:numFmt w:val="bullet"/>
       <w:lvlText w:val=""/>
@@ -635,7 +888,7 @@
         <w:rFonts w:ascii="Wingdings" w:hAnsi="Wingdings" w:hint="default"/>
       </w:rPr>
     </w:lvl>
-    <w:lvl w:ilvl="6" w:tplc="04160001" w:tentative="1">
+    <w:lvl w:ilvl="6">
       <w:start w:val="1"/>
       <w:numFmt w:val="bullet"/>
       <w:lvlText w:val=""/>
@@ -647,7 +900,7 @@
         <w:rFonts w:ascii="Symbol" w:hAnsi="Symbol" w:hint="default"/>
       </w:rPr>
     </w:lvl>
-    <w:lvl w:ilvl="7" w:tplc="04160003" w:tentative="1">
+    <w:lvl w:ilvl="7">
       <w:start w:val="1"/>
       <w:numFmt w:val="bullet"/>
       <w:lvlText w:val="o"/>
@@ -659,7 +912,7 @@
         <w:rFonts w:ascii="Courier New" w:hAnsi="Courier New" w:cs="Courier New" w:hint="default"/>
       </w:rPr>
     </w:lvl>
-    <w:lvl w:ilvl="8" w:tplc="04160005" w:tentative="1">
+    <w:lvl w:ilvl="8">
       <w:start w:val="1"/>
       <w:numFmt w:val="bullet"/>
       <w:lvlText w:val=""/>
@@ -673,112 +926,112 @@
     </w:lvl>
   </w:abstractNum>
   <w:abstractNum w:abstractNumId="2" w15:restartNumberingAfterBreak="0">
-    <w:nsid w:val="3611765C"/>
-    <w:multiLevelType w:val="hybridMultilevel"/>
-    <w:tmpl w:val="F6A0E37C"/>
-    <w:lvl w:ilvl="0" w:tplc="04160003">
+    <w:nsid w:val="666C045B"/>
+    <w:multiLevelType w:val="multilevel"/>
+    <w:tmpl w:val="666C045B"/>
+    <w:lvl w:ilvl="0">
       <w:start w:val="1"/>
       <w:numFmt w:val="bullet"/>
       <w:lvlText w:val="o"/>
       <w:lvlJc w:val="left"/>
       <w:pPr>
+        <w:ind w:left="720" w:hanging="360"/>
+      </w:pPr>
+      <w:rPr>
+        <w:rFonts w:ascii="Courier New" w:hAnsi="Courier New" w:cs="Courier New" w:hint="default"/>
+      </w:rPr>
+    </w:lvl>
+    <w:lvl w:ilvl="1">
+      <w:start w:val="1"/>
+      <w:numFmt w:val="bullet"/>
+      <w:lvlText w:val="o"/>
+      <w:lvlJc w:val="left"/>
+      <w:pPr>
         <w:ind w:left="1440" w:hanging="360"/>
       </w:pPr>
       <w:rPr>
         <w:rFonts w:ascii="Courier New" w:hAnsi="Courier New" w:cs="Courier New" w:hint="default"/>
       </w:rPr>
     </w:lvl>
-    <w:lvl w:ilvl="1" w:tplc="04160003" w:tentative="1">
+    <w:lvl w:ilvl="2">
+      <w:start w:val="1"/>
+      <w:numFmt w:val="bullet"/>
+      <w:lvlText w:val=""/>
+      <w:lvlJc w:val="left"/>
+      <w:pPr>
+        <w:ind w:left="2160" w:hanging="360"/>
+      </w:pPr>
+      <w:rPr>
+        <w:rFonts w:ascii="Wingdings" w:hAnsi="Wingdings" w:hint="default"/>
+      </w:rPr>
+    </w:lvl>
+    <w:lvl w:ilvl="3">
+      <w:start w:val="1"/>
+      <w:numFmt w:val="bullet"/>
+      <w:lvlText w:val=""/>
+      <w:lvlJc w:val="left"/>
+      <w:pPr>
+        <w:ind w:left="2880" w:hanging="360"/>
+      </w:pPr>
+      <w:rPr>
+        <w:rFonts w:ascii="Symbol" w:hAnsi="Symbol" w:hint="default"/>
+      </w:rPr>
+    </w:lvl>
+    <w:lvl w:ilvl="4">
       <w:start w:val="1"/>
       <w:numFmt w:val="bullet"/>
       <w:lvlText w:val="o"/>
       <w:lvlJc w:val="left"/>
       <w:pPr>
-        <w:ind w:left="2160" w:hanging="360"/>
+        <w:ind w:left="3600" w:hanging="360"/>
       </w:pPr>
       <w:rPr>
         <w:rFonts w:ascii="Courier New" w:hAnsi="Courier New" w:cs="Courier New" w:hint="default"/>
       </w:rPr>
     </w:lvl>
-    <w:lvl w:ilvl="2" w:tplc="04160005" w:tentative="1">
+    <w:lvl w:ilvl="5">
       <w:start w:val="1"/>
       <w:numFmt w:val="bullet"/>
       <w:lvlText w:val=""/>
       <w:lvlJc w:val="left"/>
       <w:pPr>
-        <w:ind w:left="2880" w:hanging="360"/>
+        <w:ind w:left="4320" w:hanging="360"/>
       </w:pPr>
       <w:rPr>
         <w:rFonts w:ascii="Wingdings" w:hAnsi="Wingdings" w:hint="default"/>
       </w:rPr>
     </w:lvl>
-    <w:lvl w:ilvl="3" w:tplc="04160001" w:tentative="1">
+    <w:lvl w:ilvl="6">
       <w:start w:val="1"/>
       <w:numFmt w:val="bullet"/>
       <w:lvlText w:val=""/>
       <w:lvlJc w:val="left"/>
       <w:pPr>
-        <w:ind w:left="3600" w:hanging="360"/>
+        <w:ind w:left="5040" w:hanging="360"/>
       </w:pPr>
       <w:rPr>
         <w:rFonts w:ascii="Symbol" w:hAnsi="Symbol" w:hint="default"/>
       </w:rPr>
     </w:lvl>
-    <w:lvl w:ilvl="4" w:tplc="04160003" w:tentative="1">
+    <w:lvl w:ilvl="7">
       <w:start w:val="1"/>
       <w:numFmt w:val="bullet"/>
       <w:lvlText w:val="o"/>
       <w:lvlJc w:val="left"/>
       <w:pPr>
-        <w:ind w:left="4320" w:hanging="360"/>
+        <w:ind w:left="5760" w:hanging="360"/>
       </w:pPr>
       <w:rPr>
         <w:rFonts w:ascii="Courier New" w:hAnsi="Courier New" w:cs="Courier New" w:hint="default"/>
       </w:rPr>
     </w:lvl>
-    <w:lvl w:ilvl="5" w:tplc="04160005" w:tentative="1">
+    <w:lvl w:ilvl="8">
       <w:start w:val="1"/>
       <w:numFmt w:val="bullet"/>
       <w:lvlText w:val=""/>
       <w:lvlJc w:val="left"/>
       <w:pPr>
-        <w:ind w:left="5040" w:hanging="360"/>
-      </w:pPr>
-      <w:rPr>
-        <w:rFonts w:ascii="Wingdings" w:hAnsi="Wingdings" w:hint="default"/>
-      </w:rPr>
-    </w:lvl>
-    <w:lvl w:ilvl="6" w:tplc="04160001" w:tentative="1">
-      <w:start w:val="1"/>
-      <w:numFmt w:val="bullet"/>
-      <w:lvlText w:val=""/>
-      <w:lvlJc w:val="left"/>
-      <w:pPr>
-        <w:ind w:left="5760" w:hanging="360"/>
-      </w:pPr>
-      <w:rPr>
-        <w:rFonts w:ascii="Symbol" w:hAnsi="Symbol" w:hint="default"/>
-      </w:rPr>
-    </w:lvl>
-    <w:lvl w:ilvl="7" w:tplc="04160003" w:tentative="1">
-      <w:start w:val="1"/>
-      <w:numFmt w:val="bullet"/>
-      <w:lvlText w:val="o"/>
-      <w:lvlJc w:val="left"/>
-      <w:pPr>
         <w:ind w:left="6480" w:hanging="360"/>
-      </w:pPr>
-      <w:rPr>
-        <w:rFonts w:ascii="Courier New" w:hAnsi="Courier New" w:cs="Courier New" w:hint="default"/>
-      </w:rPr>
-    </w:lvl>
-    <w:lvl w:ilvl="8" w:tplc="04160005" w:tentative="1">
-      <w:start w:val="1"/>
-      <w:numFmt w:val="bullet"/>
-      <w:lvlText w:val=""/>
-      <w:lvlJc w:val="left"/>
-      <w:pPr>
-        <w:ind w:left="7200" w:hanging="360"/>
       </w:pPr>
       <w:rPr>
         <w:rFonts w:ascii="Wingdings" w:hAnsi="Wingdings" w:hint="default"/>
@@ -786,10 +1039,10 @@
     </w:lvl>
   </w:abstractNum>
   <w:abstractNum w:abstractNumId="3" w15:restartNumberingAfterBreak="0">
-    <w:nsid w:val="379105A8"/>
-    <w:multiLevelType w:val="hybridMultilevel"/>
-    <w:tmpl w:val="49C21808"/>
-    <w:lvl w:ilvl="0" w:tplc="04160003">
+    <w:nsid w:val="76031166"/>
+    <w:multiLevelType w:val="multilevel"/>
+    <w:tmpl w:val="76031166"/>
+    <w:lvl w:ilvl="0">
       <w:start w:val="1"/>
       <w:numFmt w:val="bullet"/>
       <w:lvlText w:val="o"/>
@@ -801,7 +1054,7 @@
         <w:rFonts w:ascii="Courier New" w:hAnsi="Courier New" w:cs="Courier New" w:hint="default"/>
       </w:rPr>
     </w:lvl>
-    <w:lvl w:ilvl="1" w:tplc="04160003" w:tentative="1">
+    <w:lvl w:ilvl="1">
       <w:start w:val="1"/>
       <w:numFmt w:val="bullet"/>
       <w:lvlText w:val="o"/>
@@ -813,7 +1066,7 @@
         <w:rFonts w:ascii="Courier New" w:hAnsi="Courier New" w:cs="Courier New" w:hint="default"/>
       </w:rPr>
     </w:lvl>
-    <w:lvl w:ilvl="2" w:tplc="04160005" w:tentative="1">
+    <w:lvl w:ilvl="2">
       <w:start w:val="1"/>
       <w:numFmt w:val="bullet"/>
       <w:lvlText w:val=""/>
@@ -825,7 +1078,7 @@
         <w:rFonts w:ascii="Wingdings" w:hAnsi="Wingdings" w:hint="default"/>
       </w:rPr>
     </w:lvl>
-    <w:lvl w:ilvl="3" w:tplc="04160001" w:tentative="1">
+    <w:lvl w:ilvl="3">
       <w:start w:val="1"/>
       <w:numFmt w:val="bullet"/>
       <w:lvlText w:val=""/>
@@ -837,7 +1090,7 @@
         <w:rFonts w:ascii="Symbol" w:hAnsi="Symbol" w:hint="default"/>
       </w:rPr>
     </w:lvl>
-    <w:lvl w:ilvl="4" w:tplc="04160003" w:tentative="1">
+    <w:lvl w:ilvl="4">
       <w:start w:val="1"/>
       <w:numFmt w:val="bullet"/>
       <w:lvlText w:val="o"/>
@@ -849,7 +1102,7 @@
         <w:rFonts w:ascii="Courier New" w:hAnsi="Courier New" w:cs="Courier New" w:hint="default"/>
       </w:rPr>
     </w:lvl>
-    <w:lvl w:ilvl="5" w:tplc="04160005" w:tentative="1">
+    <w:lvl w:ilvl="5">
       <w:start w:val="1"/>
       <w:numFmt w:val="bullet"/>
       <w:lvlText w:val=""/>
@@ -861,7 +1114,7 @@
         <w:rFonts w:ascii="Wingdings" w:hAnsi="Wingdings" w:hint="default"/>
       </w:rPr>
     </w:lvl>
-    <w:lvl w:ilvl="6" w:tplc="04160001" w:tentative="1">
+    <w:lvl w:ilvl="6">
       <w:start w:val="1"/>
       <w:numFmt w:val="bullet"/>
       <w:lvlText w:val=""/>
@@ -873,7 +1126,7 @@
         <w:rFonts w:ascii="Symbol" w:hAnsi="Symbol" w:hint="default"/>
       </w:rPr>
     </w:lvl>
-    <w:lvl w:ilvl="7" w:tplc="04160003" w:tentative="1">
+    <w:lvl w:ilvl="7">
       <w:start w:val="1"/>
       <w:numFmt w:val="bullet"/>
       <w:lvlText w:val="o"/>
@@ -885,7 +1138,7 @@
         <w:rFonts w:ascii="Courier New" w:hAnsi="Courier New" w:cs="Courier New" w:hint="default"/>
       </w:rPr>
     </w:lvl>
-    <w:lvl w:ilvl="8" w:tplc="04160005" w:tentative="1">
+    <w:lvl w:ilvl="8">
       <w:start w:val="1"/>
       <w:numFmt w:val="bullet"/>
       <w:lvlText w:val=""/>
@@ -898,481 +1151,17 @@
       </w:rPr>
     </w:lvl>
   </w:abstractNum>
-  <w:abstractNum w:abstractNumId="4" w15:restartNumberingAfterBreak="0">
-    <w:nsid w:val="3949630D"/>
-    <w:multiLevelType w:val="hybridMultilevel"/>
-    <w:tmpl w:val="872070A0"/>
-    <w:lvl w:ilvl="0" w:tplc="04160003">
-      <w:start w:val="1"/>
-      <w:numFmt w:val="bullet"/>
-      <w:lvlText w:val="o"/>
-      <w:lvlJc w:val="left"/>
-      <w:pPr>
-        <w:ind w:left="720" w:hanging="360"/>
-      </w:pPr>
-      <w:rPr>
-        <w:rFonts w:ascii="Courier New" w:hAnsi="Courier New" w:cs="Courier New" w:hint="default"/>
-      </w:rPr>
-    </w:lvl>
-    <w:lvl w:ilvl="1" w:tplc="04160003" w:tentative="1">
-      <w:start w:val="1"/>
-      <w:numFmt w:val="bullet"/>
-      <w:lvlText w:val="o"/>
-      <w:lvlJc w:val="left"/>
-      <w:pPr>
-        <w:ind w:left="1440" w:hanging="360"/>
-      </w:pPr>
-      <w:rPr>
-        <w:rFonts w:ascii="Courier New" w:hAnsi="Courier New" w:cs="Courier New" w:hint="default"/>
-      </w:rPr>
-    </w:lvl>
-    <w:lvl w:ilvl="2" w:tplc="04160005" w:tentative="1">
-      <w:start w:val="1"/>
-      <w:numFmt w:val="bullet"/>
-      <w:lvlText w:val=""/>
-      <w:lvlJc w:val="left"/>
-      <w:pPr>
-        <w:ind w:left="2160" w:hanging="360"/>
-      </w:pPr>
-      <w:rPr>
-        <w:rFonts w:ascii="Wingdings" w:hAnsi="Wingdings" w:hint="default"/>
-      </w:rPr>
-    </w:lvl>
-    <w:lvl w:ilvl="3" w:tplc="04160001" w:tentative="1">
-      <w:start w:val="1"/>
-      <w:numFmt w:val="bullet"/>
-      <w:lvlText w:val=""/>
-      <w:lvlJc w:val="left"/>
-      <w:pPr>
-        <w:ind w:left="2880" w:hanging="360"/>
-      </w:pPr>
-      <w:rPr>
-        <w:rFonts w:ascii="Symbol" w:hAnsi="Symbol" w:hint="default"/>
-      </w:rPr>
-    </w:lvl>
-    <w:lvl w:ilvl="4" w:tplc="04160003" w:tentative="1">
-      <w:start w:val="1"/>
-      <w:numFmt w:val="bullet"/>
-      <w:lvlText w:val="o"/>
-      <w:lvlJc w:val="left"/>
-      <w:pPr>
-        <w:ind w:left="3600" w:hanging="360"/>
-      </w:pPr>
-      <w:rPr>
-        <w:rFonts w:ascii="Courier New" w:hAnsi="Courier New" w:cs="Courier New" w:hint="default"/>
-      </w:rPr>
-    </w:lvl>
-    <w:lvl w:ilvl="5" w:tplc="04160005" w:tentative="1">
-      <w:start w:val="1"/>
-      <w:numFmt w:val="bullet"/>
-      <w:lvlText w:val=""/>
-      <w:lvlJc w:val="left"/>
-      <w:pPr>
-        <w:ind w:left="4320" w:hanging="360"/>
-      </w:pPr>
-      <w:rPr>
-        <w:rFonts w:ascii="Wingdings" w:hAnsi="Wingdings" w:hint="default"/>
-      </w:rPr>
-    </w:lvl>
-    <w:lvl w:ilvl="6" w:tplc="04160001" w:tentative="1">
-      <w:start w:val="1"/>
-      <w:numFmt w:val="bullet"/>
-      <w:lvlText w:val=""/>
-      <w:lvlJc w:val="left"/>
-      <w:pPr>
-        <w:ind w:left="5040" w:hanging="360"/>
-      </w:pPr>
-      <w:rPr>
-        <w:rFonts w:ascii="Symbol" w:hAnsi="Symbol" w:hint="default"/>
-      </w:rPr>
-    </w:lvl>
-    <w:lvl w:ilvl="7" w:tplc="04160003" w:tentative="1">
-      <w:start w:val="1"/>
-      <w:numFmt w:val="bullet"/>
-      <w:lvlText w:val="o"/>
-      <w:lvlJc w:val="left"/>
-      <w:pPr>
-        <w:ind w:left="5760" w:hanging="360"/>
-      </w:pPr>
-      <w:rPr>
-        <w:rFonts w:ascii="Courier New" w:hAnsi="Courier New" w:cs="Courier New" w:hint="default"/>
-      </w:rPr>
-    </w:lvl>
-    <w:lvl w:ilvl="8" w:tplc="04160005" w:tentative="1">
-      <w:start w:val="1"/>
-      <w:numFmt w:val="bullet"/>
-      <w:lvlText w:val=""/>
-      <w:lvlJc w:val="left"/>
-      <w:pPr>
-        <w:ind w:left="6480" w:hanging="360"/>
-      </w:pPr>
-      <w:rPr>
-        <w:rFonts w:ascii="Wingdings" w:hAnsi="Wingdings" w:hint="default"/>
-      </w:rPr>
-    </w:lvl>
-  </w:abstractNum>
-  <w:abstractNum w:abstractNumId="5" w15:restartNumberingAfterBreak="0">
-    <w:nsid w:val="666C045B"/>
-    <w:multiLevelType w:val="hybridMultilevel"/>
-    <w:tmpl w:val="93406DF0"/>
-    <w:lvl w:ilvl="0" w:tplc="04160003">
-      <w:start w:val="1"/>
-      <w:numFmt w:val="bullet"/>
-      <w:lvlText w:val="o"/>
-      <w:lvlJc w:val="left"/>
-      <w:pPr>
-        <w:ind w:left="720" w:hanging="360"/>
-      </w:pPr>
-      <w:rPr>
-        <w:rFonts w:ascii="Courier New" w:hAnsi="Courier New" w:cs="Courier New" w:hint="default"/>
-      </w:rPr>
-    </w:lvl>
-    <w:lvl w:ilvl="1" w:tplc="04160003" w:tentative="1">
-      <w:start w:val="1"/>
-      <w:numFmt w:val="bullet"/>
-      <w:lvlText w:val="o"/>
-      <w:lvlJc w:val="left"/>
-      <w:pPr>
-        <w:ind w:left="1440" w:hanging="360"/>
-      </w:pPr>
-      <w:rPr>
-        <w:rFonts w:ascii="Courier New" w:hAnsi="Courier New" w:cs="Courier New" w:hint="default"/>
-      </w:rPr>
-    </w:lvl>
-    <w:lvl w:ilvl="2" w:tplc="04160005" w:tentative="1">
-      <w:start w:val="1"/>
-      <w:numFmt w:val="bullet"/>
-      <w:lvlText w:val=""/>
-      <w:lvlJc w:val="left"/>
-      <w:pPr>
-        <w:ind w:left="2160" w:hanging="360"/>
-      </w:pPr>
-      <w:rPr>
-        <w:rFonts w:ascii="Wingdings" w:hAnsi="Wingdings" w:hint="default"/>
-      </w:rPr>
-    </w:lvl>
-    <w:lvl w:ilvl="3" w:tplc="04160001" w:tentative="1">
-      <w:start w:val="1"/>
-      <w:numFmt w:val="bullet"/>
-      <w:lvlText w:val=""/>
-      <w:lvlJc w:val="left"/>
-      <w:pPr>
-        <w:ind w:left="2880" w:hanging="360"/>
-      </w:pPr>
-      <w:rPr>
-        <w:rFonts w:ascii="Symbol" w:hAnsi="Symbol" w:hint="default"/>
-      </w:rPr>
-    </w:lvl>
-    <w:lvl w:ilvl="4" w:tplc="04160003" w:tentative="1">
-      <w:start w:val="1"/>
-      <w:numFmt w:val="bullet"/>
-      <w:lvlText w:val="o"/>
-      <w:lvlJc w:val="left"/>
-      <w:pPr>
-        <w:ind w:left="3600" w:hanging="360"/>
-      </w:pPr>
-      <w:rPr>
-        <w:rFonts w:ascii="Courier New" w:hAnsi="Courier New" w:cs="Courier New" w:hint="default"/>
-      </w:rPr>
-    </w:lvl>
-    <w:lvl w:ilvl="5" w:tplc="04160005" w:tentative="1">
-      <w:start w:val="1"/>
-      <w:numFmt w:val="bullet"/>
-      <w:lvlText w:val=""/>
-      <w:lvlJc w:val="left"/>
-      <w:pPr>
-        <w:ind w:left="4320" w:hanging="360"/>
-      </w:pPr>
-      <w:rPr>
-        <w:rFonts w:ascii="Wingdings" w:hAnsi="Wingdings" w:hint="default"/>
-      </w:rPr>
-    </w:lvl>
-    <w:lvl w:ilvl="6" w:tplc="04160001" w:tentative="1">
-      <w:start w:val="1"/>
-      <w:numFmt w:val="bullet"/>
-      <w:lvlText w:val=""/>
-      <w:lvlJc w:val="left"/>
-      <w:pPr>
-        <w:ind w:left="5040" w:hanging="360"/>
-      </w:pPr>
-      <w:rPr>
-        <w:rFonts w:ascii="Symbol" w:hAnsi="Symbol" w:hint="default"/>
-      </w:rPr>
-    </w:lvl>
-    <w:lvl w:ilvl="7" w:tplc="04160003" w:tentative="1">
-      <w:start w:val="1"/>
-      <w:numFmt w:val="bullet"/>
-      <w:lvlText w:val="o"/>
-      <w:lvlJc w:val="left"/>
-      <w:pPr>
-        <w:ind w:left="5760" w:hanging="360"/>
-      </w:pPr>
-      <w:rPr>
-        <w:rFonts w:ascii="Courier New" w:hAnsi="Courier New" w:cs="Courier New" w:hint="default"/>
-      </w:rPr>
-    </w:lvl>
-    <w:lvl w:ilvl="8" w:tplc="04160005" w:tentative="1">
-      <w:start w:val="1"/>
-      <w:numFmt w:val="bullet"/>
-      <w:lvlText w:val=""/>
-      <w:lvlJc w:val="left"/>
-      <w:pPr>
-        <w:ind w:left="6480" w:hanging="360"/>
-      </w:pPr>
-      <w:rPr>
-        <w:rFonts w:ascii="Wingdings" w:hAnsi="Wingdings" w:hint="default"/>
-      </w:rPr>
-    </w:lvl>
-  </w:abstractNum>
-  <w:abstractNum w:abstractNumId="6" w15:restartNumberingAfterBreak="0">
-    <w:nsid w:val="6723675E"/>
-    <w:multiLevelType w:val="hybridMultilevel"/>
-    <w:tmpl w:val="92FA0A10"/>
-    <w:lvl w:ilvl="0" w:tplc="04160003">
-      <w:start w:val="1"/>
-      <w:numFmt w:val="bullet"/>
-      <w:lvlText w:val="o"/>
-      <w:lvlJc w:val="left"/>
-      <w:pPr>
-        <w:ind w:left="720" w:hanging="360"/>
-      </w:pPr>
-      <w:rPr>
-        <w:rFonts w:ascii="Courier New" w:hAnsi="Courier New" w:cs="Courier New" w:hint="default"/>
-      </w:rPr>
-    </w:lvl>
-    <w:lvl w:ilvl="1" w:tplc="04160003" w:tentative="1">
-      <w:start w:val="1"/>
-      <w:numFmt w:val="bullet"/>
-      <w:lvlText w:val="o"/>
-      <w:lvlJc w:val="left"/>
-      <w:pPr>
-        <w:ind w:left="1440" w:hanging="360"/>
-      </w:pPr>
-      <w:rPr>
-        <w:rFonts w:ascii="Courier New" w:hAnsi="Courier New" w:cs="Courier New" w:hint="default"/>
-      </w:rPr>
-    </w:lvl>
-    <w:lvl w:ilvl="2" w:tplc="04160005" w:tentative="1">
-      <w:start w:val="1"/>
-      <w:numFmt w:val="bullet"/>
-      <w:lvlText w:val=""/>
-      <w:lvlJc w:val="left"/>
-      <w:pPr>
-        <w:ind w:left="2160" w:hanging="360"/>
-      </w:pPr>
-      <w:rPr>
-        <w:rFonts w:ascii="Wingdings" w:hAnsi="Wingdings" w:hint="default"/>
-      </w:rPr>
-    </w:lvl>
-    <w:lvl w:ilvl="3" w:tplc="04160001" w:tentative="1">
-      <w:start w:val="1"/>
-      <w:numFmt w:val="bullet"/>
-      <w:lvlText w:val=""/>
-      <w:lvlJc w:val="left"/>
-      <w:pPr>
-        <w:ind w:left="2880" w:hanging="360"/>
-      </w:pPr>
-      <w:rPr>
-        <w:rFonts w:ascii="Symbol" w:hAnsi="Symbol" w:hint="default"/>
-      </w:rPr>
-    </w:lvl>
-    <w:lvl w:ilvl="4" w:tplc="04160003" w:tentative="1">
-      <w:start w:val="1"/>
-      <w:numFmt w:val="bullet"/>
-      <w:lvlText w:val="o"/>
-      <w:lvlJc w:val="left"/>
-      <w:pPr>
-        <w:ind w:left="3600" w:hanging="360"/>
-      </w:pPr>
-      <w:rPr>
-        <w:rFonts w:ascii="Courier New" w:hAnsi="Courier New" w:cs="Courier New" w:hint="default"/>
-      </w:rPr>
-    </w:lvl>
-    <w:lvl w:ilvl="5" w:tplc="04160005" w:tentative="1">
-      <w:start w:val="1"/>
-      <w:numFmt w:val="bullet"/>
-      <w:lvlText w:val=""/>
-      <w:lvlJc w:val="left"/>
-      <w:pPr>
-        <w:ind w:left="4320" w:hanging="360"/>
-      </w:pPr>
-      <w:rPr>
-        <w:rFonts w:ascii="Wingdings" w:hAnsi="Wingdings" w:hint="default"/>
-      </w:rPr>
-    </w:lvl>
-    <w:lvl w:ilvl="6" w:tplc="04160001" w:tentative="1">
-      <w:start w:val="1"/>
-      <w:numFmt w:val="bullet"/>
-      <w:lvlText w:val=""/>
-      <w:lvlJc w:val="left"/>
-      <w:pPr>
-        <w:ind w:left="5040" w:hanging="360"/>
-      </w:pPr>
-      <w:rPr>
-        <w:rFonts w:ascii="Symbol" w:hAnsi="Symbol" w:hint="default"/>
-      </w:rPr>
-    </w:lvl>
-    <w:lvl w:ilvl="7" w:tplc="04160003" w:tentative="1">
-      <w:start w:val="1"/>
-      <w:numFmt w:val="bullet"/>
-      <w:lvlText w:val="o"/>
-      <w:lvlJc w:val="left"/>
-      <w:pPr>
-        <w:ind w:left="5760" w:hanging="360"/>
-      </w:pPr>
-      <w:rPr>
-        <w:rFonts w:ascii="Courier New" w:hAnsi="Courier New" w:cs="Courier New" w:hint="default"/>
-      </w:rPr>
-    </w:lvl>
-    <w:lvl w:ilvl="8" w:tplc="04160005" w:tentative="1">
-      <w:start w:val="1"/>
-      <w:numFmt w:val="bullet"/>
-      <w:lvlText w:val=""/>
-      <w:lvlJc w:val="left"/>
-      <w:pPr>
-        <w:ind w:left="6480" w:hanging="360"/>
-      </w:pPr>
-      <w:rPr>
-        <w:rFonts w:ascii="Wingdings" w:hAnsi="Wingdings" w:hint="default"/>
-      </w:rPr>
-    </w:lvl>
-  </w:abstractNum>
-  <w:abstractNum w:abstractNumId="7" w15:restartNumberingAfterBreak="0">
-    <w:nsid w:val="76031166"/>
-    <w:multiLevelType w:val="hybridMultilevel"/>
-    <w:tmpl w:val="E8269B38"/>
-    <w:lvl w:ilvl="0" w:tplc="04160003">
-      <w:start w:val="1"/>
-      <w:numFmt w:val="bullet"/>
-      <w:lvlText w:val="o"/>
-      <w:lvlJc w:val="left"/>
-      <w:pPr>
-        <w:ind w:left="720" w:hanging="360"/>
-      </w:pPr>
-      <w:rPr>
-        <w:rFonts w:ascii="Courier New" w:hAnsi="Courier New" w:cs="Courier New" w:hint="default"/>
-      </w:rPr>
-    </w:lvl>
-    <w:lvl w:ilvl="1" w:tplc="04160003" w:tentative="1">
-      <w:start w:val="1"/>
-      <w:numFmt w:val="bullet"/>
-      <w:lvlText w:val="o"/>
-      <w:lvlJc w:val="left"/>
-      <w:pPr>
-        <w:ind w:left="1440" w:hanging="360"/>
-      </w:pPr>
-      <w:rPr>
-        <w:rFonts w:ascii="Courier New" w:hAnsi="Courier New" w:cs="Courier New" w:hint="default"/>
-      </w:rPr>
-    </w:lvl>
-    <w:lvl w:ilvl="2" w:tplc="04160005" w:tentative="1">
-      <w:start w:val="1"/>
-      <w:numFmt w:val="bullet"/>
-      <w:lvlText w:val=""/>
-      <w:lvlJc w:val="left"/>
-      <w:pPr>
-        <w:ind w:left="2160" w:hanging="360"/>
-      </w:pPr>
-      <w:rPr>
-        <w:rFonts w:ascii="Wingdings" w:hAnsi="Wingdings" w:hint="default"/>
-      </w:rPr>
-    </w:lvl>
-    <w:lvl w:ilvl="3" w:tplc="04160001" w:tentative="1">
-      <w:start w:val="1"/>
-      <w:numFmt w:val="bullet"/>
-      <w:lvlText w:val=""/>
-      <w:lvlJc w:val="left"/>
-      <w:pPr>
-        <w:ind w:left="2880" w:hanging="360"/>
-      </w:pPr>
-      <w:rPr>
-        <w:rFonts w:ascii="Symbol" w:hAnsi="Symbol" w:hint="default"/>
-      </w:rPr>
-    </w:lvl>
-    <w:lvl w:ilvl="4" w:tplc="04160003" w:tentative="1">
-      <w:start w:val="1"/>
-      <w:numFmt w:val="bullet"/>
-      <w:lvlText w:val="o"/>
-      <w:lvlJc w:val="left"/>
-      <w:pPr>
-        <w:ind w:left="3600" w:hanging="360"/>
-      </w:pPr>
-      <w:rPr>
-        <w:rFonts w:ascii="Courier New" w:hAnsi="Courier New" w:cs="Courier New" w:hint="default"/>
-      </w:rPr>
-    </w:lvl>
-    <w:lvl w:ilvl="5" w:tplc="04160005" w:tentative="1">
-      <w:start w:val="1"/>
-      <w:numFmt w:val="bullet"/>
-      <w:lvlText w:val=""/>
-      <w:lvlJc w:val="left"/>
-      <w:pPr>
-        <w:ind w:left="4320" w:hanging="360"/>
-      </w:pPr>
-      <w:rPr>
-        <w:rFonts w:ascii="Wingdings" w:hAnsi="Wingdings" w:hint="default"/>
-      </w:rPr>
-    </w:lvl>
-    <w:lvl w:ilvl="6" w:tplc="04160001" w:tentative="1">
-      <w:start w:val="1"/>
-      <w:numFmt w:val="bullet"/>
-      <w:lvlText w:val=""/>
-      <w:lvlJc w:val="left"/>
-      <w:pPr>
-        <w:ind w:left="5040" w:hanging="360"/>
-      </w:pPr>
-      <w:rPr>
-        <w:rFonts w:ascii="Symbol" w:hAnsi="Symbol" w:hint="default"/>
-      </w:rPr>
-    </w:lvl>
-    <w:lvl w:ilvl="7" w:tplc="04160003" w:tentative="1">
-      <w:start w:val="1"/>
-      <w:numFmt w:val="bullet"/>
-      <w:lvlText w:val="o"/>
-      <w:lvlJc w:val="left"/>
-      <w:pPr>
-        <w:ind w:left="5760" w:hanging="360"/>
-      </w:pPr>
-      <w:rPr>
-        <w:rFonts w:ascii="Courier New" w:hAnsi="Courier New" w:cs="Courier New" w:hint="default"/>
-      </w:rPr>
-    </w:lvl>
-    <w:lvl w:ilvl="8" w:tplc="04160005" w:tentative="1">
-      <w:start w:val="1"/>
-      <w:numFmt w:val="bullet"/>
-      <w:lvlText w:val=""/>
-      <w:lvlJc w:val="left"/>
-      <w:pPr>
-        <w:ind w:left="6480" w:hanging="360"/>
-      </w:pPr>
-      <w:rPr>
-        <w:rFonts w:ascii="Wingdings" w:hAnsi="Wingdings" w:hint="default"/>
-      </w:rPr>
-    </w:lvl>
-  </w:abstractNum>
-  <w:num w:numId="1" w16cid:durableId="709190538">
-    <w:abstractNumId w:val="6"/>
+  <w:num w:numId="1" w16cid:durableId="720404332">
+    <w:abstractNumId w:val="2"/>
   </w:num>
-  <w:num w:numId="2" w16cid:durableId="1490170618">
-    <w:abstractNumId w:val="5"/>
+  <w:num w:numId="2" w16cid:durableId="1908564353">
+    <w:abstractNumId w:val="0"/>
   </w:num>
-  <w:num w:numId="3" w16cid:durableId="1972974515">
+  <w:num w:numId="3" w16cid:durableId="1179659891">
     <w:abstractNumId w:val="1"/>
   </w:num>
-  <w:num w:numId="4" w16cid:durableId="1952664227">
-    <w:abstractNumId w:val="0"/>
-  </w:num>
-  <w:num w:numId="5" w16cid:durableId="120464851">
-    <w:abstractNumId w:val="2"/>
-  </w:num>
-  <w:num w:numId="6" w16cid:durableId="2103646974">
-    <w:abstractNumId w:val="4"/>
-  </w:num>
-  <w:num w:numId="7" w16cid:durableId="1897203102">
+  <w:num w:numId="4" w16cid:durableId="1233156241">
     <w:abstractNumId w:val="3"/>
-  </w:num>
-  <w:num w:numId="8" w16cid:durableId="1510676160">
-    <w:abstractNumId w:val="7"/>
   </w:num>
 </w:numbering>
 </file>
@@ -1383,16 +1172,10 @@
     <w:rPrDefault>
       <w:rPr>
         <w:rFonts w:asciiTheme="minorHAnsi" w:eastAsiaTheme="minorHAnsi" w:hAnsiTheme="minorHAnsi" w:cstheme="minorBidi"/>
-        <w:sz w:val="22"/>
-        <w:szCs w:val="22"/>
-        <w:lang w:val="en-US" w:eastAsia="en-US" w:bidi="ar-SA"/>
+        <w:lang w:val="pt-BR" w:eastAsia="pt-BR" w:bidi="ar-SA"/>
       </w:rPr>
     </w:rPrDefault>
-    <w:pPrDefault>
-      <w:pPr>
-        <w:spacing w:after="160" w:line="259" w:lineRule="auto"/>
-      </w:pPr>
-    </w:pPrDefault>
+    <w:pPrDefault/>
   </w:docDefaults>
   <w:latentStyles w:defLockedState="0" w:defUIPriority="99" w:defSemiHidden="0" w:defUnhideWhenUsed="0" w:defQFormat="0" w:count="376">
     <w:lsdException w:name="Normal" w:uiPriority="0" w:qFormat="1"/>
@@ -1426,8 +1209,8 @@
     <w:lsdException w:name="Normal Indent" w:semiHidden="1" w:unhideWhenUsed="1"/>
     <w:lsdException w:name="footnote text" w:semiHidden="1" w:unhideWhenUsed="1"/>
     <w:lsdException w:name="annotation text" w:semiHidden="1" w:unhideWhenUsed="1"/>
-    <w:lsdException w:name="header" w:semiHidden="1" w:unhideWhenUsed="1"/>
-    <w:lsdException w:name="footer" w:semiHidden="1" w:unhideWhenUsed="1"/>
+    <w:lsdException w:name="header" w:unhideWhenUsed="1"/>
+    <w:lsdException w:name="footer" w:unhideWhenUsed="1"/>
     <w:lsdException w:name="index heading" w:semiHidden="1" w:unhideWhenUsed="1"/>
     <w:lsdException w:name="caption" w:semiHidden="1" w:uiPriority="35" w:unhideWhenUsed="1" w:qFormat="1"/>
     <w:lsdException w:name="table of figures" w:semiHidden="1" w:unhideWhenUsed="1"/>
@@ -1500,7 +1283,7 @@
     <w:lsdException w:name="HTML Sample" w:semiHidden="1" w:unhideWhenUsed="1"/>
     <w:lsdException w:name="HTML Typewriter" w:semiHidden="1" w:unhideWhenUsed="1"/>
     <w:lsdException w:name="HTML Variable" w:semiHidden="1" w:unhideWhenUsed="1"/>
-    <w:lsdException w:name="Normal Table" w:semiHidden="1" w:unhideWhenUsed="1"/>
+    <w:lsdException w:name="Normal Table" w:semiHidden="1" w:unhideWhenUsed="1" w:qFormat="1"/>
     <w:lsdException w:name="annotation subject" w:semiHidden="1" w:unhideWhenUsed="1"/>
     <w:lsdException w:name="No List" w:semiHidden="1" w:unhideWhenUsed="1"/>
     <w:lsdException w:name="Outline List 1" w:semiHidden="1" w:unhideWhenUsed="1"/>
@@ -1552,109 +1335,106 @@
     <w:lsdException w:name="Table Grid" w:uiPriority="39"/>
     <w:lsdException w:name="Table Theme" w:semiHidden="1" w:unhideWhenUsed="1"/>
     <w:lsdException w:name="Placeholder Text" w:semiHidden="1"/>
-    <w:lsdException w:name="No Spacing" w:uiPriority="1" w:qFormat="1"/>
-    <w:lsdException w:name="Light Shading" w:uiPriority="60"/>
-    <w:lsdException w:name="Light List" w:uiPriority="61"/>
-    <w:lsdException w:name="Light Grid" w:uiPriority="62"/>
-    <w:lsdException w:name="Medium Shading 1" w:uiPriority="63"/>
-    <w:lsdException w:name="Medium Shading 2" w:uiPriority="64"/>
-    <w:lsdException w:name="Medium List 1" w:uiPriority="65"/>
-    <w:lsdException w:name="Medium List 2" w:uiPriority="66"/>
-    <w:lsdException w:name="Medium Grid 1" w:uiPriority="67"/>
-    <w:lsdException w:name="Medium Grid 2" w:uiPriority="68"/>
-    <w:lsdException w:name="Medium Grid 3" w:uiPriority="69"/>
-    <w:lsdException w:name="Dark List" w:uiPriority="70"/>
-    <w:lsdException w:name="Colorful Shading" w:uiPriority="71"/>
-    <w:lsdException w:name="Colorful List" w:uiPriority="72"/>
-    <w:lsdException w:name="Colorful Grid" w:uiPriority="73"/>
-    <w:lsdException w:name="Light Shading Accent 1" w:uiPriority="60"/>
-    <w:lsdException w:name="Light List Accent 1" w:uiPriority="61"/>
-    <w:lsdException w:name="Light Grid Accent 1" w:uiPriority="62"/>
-    <w:lsdException w:name="Medium Shading 1 Accent 1" w:uiPriority="63"/>
-    <w:lsdException w:name="Medium Shading 2 Accent 1" w:uiPriority="64"/>
-    <w:lsdException w:name="Medium List 1 Accent 1" w:uiPriority="65"/>
+    <w:lsdException w:name="Light Shading"/>
+    <w:lsdException w:name="Light List"/>
+    <w:lsdException w:name="Light Grid"/>
+    <w:lsdException w:name="Medium Shading 1"/>
+    <w:lsdException w:name="Medium Shading 2"/>
+    <w:lsdException w:name="Medium List 1"/>
+    <w:lsdException w:name="Medium List 2"/>
+    <w:lsdException w:name="Medium Grid 1"/>
+    <w:lsdException w:name="Medium Grid 2"/>
+    <w:lsdException w:name="Medium Grid 3"/>
+    <w:lsdException w:name="Dark List"/>
+    <w:lsdException w:name="Colorful Shading"/>
+    <w:lsdException w:name="Colorful List"/>
+    <w:lsdException w:name="Colorful Grid"/>
+    <w:lsdException w:name="Light Shading Accent 1"/>
+    <w:lsdException w:name="Light List Accent 1"/>
+    <w:lsdException w:name="Light Grid Accent 1"/>
+    <w:lsdException w:name="Medium Shading 1 Accent 1"/>
+    <w:lsdException w:name="Medium Shading 2 Accent 1"/>
+    <w:lsdException w:name="Medium List 1 Accent 1"/>
     <w:lsdException w:name="Revision" w:semiHidden="1"/>
     <w:lsdException w:name="List Paragraph" w:uiPriority="34" w:qFormat="1"/>
-    <w:lsdException w:name="Quote" w:uiPriority="29" w:qFormat="1"/>
-    <w:lsdException w:name="Intense Quote" w:uiPriority="30" w:qFormat="1"/>
-    <w:lsdException w:name="Medium List 2 Accent 1" w:uiPriority="66"/>
-    <w:lsdException w:name="Medium Grid 1 Accent 1" w:uiPriority="67"/>
-    <w:lsdException w:name="Medium Grid 2 Accent 1" w:uiPriority="68"/>
-    <w:lsdException w:name="Medium Grid 3 Accent 1" w:uiPriority="69"/>
-    <w:lsdException w:name="Dark List Accent 1" w:uiPriority="70"/>
-    <w:lsdException w:name="Colorful Shading Accent 1" w:uiPriority="71"/>
-    <w:lsdException w:name="Colorful List Accent 1" w:uiPriority="72"/>
-    <w:lsdException w:name="Colorful Grid Accent 1" w:uiPriority="73"/>
-    <w:lsdException w:name="Light Shading Accent 2" w:uiPriority="60"/>
-    <w:lsdException w:name="Light List Accent 2" w:uiPriority="61"/>
-    <w:lsdException w:name="Light Grid Accent 2" w:uiPriority="62"/>
-    <w:lsdException w:name="Medium Shading 1 Accent 2" w:uiPriority="63"/>
-    <w:lsdException w:name="Medium Shading 2 Accent 2" w:uiPriority="64"/>
-    <w:lsdException w:name="Medium List 1 Accent 2" w:uiPriority="65"/>
-    <w:lsdException w:name="Medium List 2 Accent 2" w:uiPriority="66"/>
-    <w:lsdException w:name="Medium Grid 1 Accent 2" w:uiPriority="67"/>
-    <w:lsdException w:name="Medium Grid 2 Accent 2" w:uiPriority="68"/>
-    <w:lsdException w:name="Medium Grid 3 Accent 2" w:uiPriority="69"/>
-    <w:lsdException w:name="Dark List Accent 2" w:uiPriority="70"/>
-    <w:lsdException w:name="Colorful Shading Accent 2" w:uiPriority="71"/>
-    <w:lsdException w:name="Colorful List Accent 2" w:uiPriority="72"/>
-    <w:lsdException w:name="Colorful Grid Accent 2" w:uiPriority="73"/>
-    <w:lsdException w:name="Light Shading Accent 3" w:uiPriority="60"/>
-    <w:lsdException w:name="Light List Accent 3" w:uiPriority="61"/>
-    <w:lsdException w:name="Light Grid Accent 3" w:uiPriority="62"/>
-    <w:lsdException w:name="Medium Shading 1 Accent 3" w:uiPriority="63"/>
-    <w:lsdException w:name="Medium Shading 2 Accent 3" w:uiPriority="64"/>
-    <w:lsdException w:name="Medium List 1 Accent 3" w:uiPriority="65"/>
-    <w:lsdException w:name="Medium List 2 Accent 3" w:uiPriority="66"/>
-    <w:lsdException w:name="Medium Grid 1 Accent 3" w:uiPriority="67"/>
-    <w:lsdException w:name="Medium Grid 2 Accent 3" w:uiPriority="68"/>
-    <w:lsdException w:name="Medium Grid 3 Accent 3" w:uiPriority="69"/>
-    <w:lsdException w:name="Dark List Accent 3" w:uiPriority="70"/>
-    <w:lsdException w:name="Colorful Shading Accent 3" w:uiPriority="71"/>
-    <w:lsdException w:name="Colorful List Accent 3" w:uiPriority="72"/>
-    <w:lsdException w:name="Colorful Grid Accent 3" w:uiPriority="73"/>
-    <w:lsdException w:name="Light Shading Accent 4" w:uiPriority="60"/>
-    <w:lsdException w:name="Light List Accent 4" w:uiPriority="61"/>
-    <w:lsdException w:name="Light Grid Accent 4" w:uiPriority="62"/>
-    <w:lsdException w:name="Medium Shading 1 Accent 4" w:uiPriority="63"/>
-    <w:lsdException w:name="Medium Shading 2 Accent 4" w:uiPriority="64"/>
-    <w:lsdException w:name="Medium List 1 Accent 4" w:uiPriority="65"/>
-    <w:lsdException w:name="Medium List 2 Accent 4" w:uiPriority="66"/>
-    <w:lsdException w:name="Medium Grid 1 Accent 4" w:uiPriority="67"/>
-    <w:lsdException w:name="Medium Grid 2 Accent 4" w:uiPriority="68"/>
-    <w:lsdException w:name="Medium Grid 3 Accent 4" w:uiPriority="69"/>
-    <w:lsdException w:name="Dark List Accent 4" w:uiPriority="70"/>
-    <w:lsdException w:name="Colorful Shading Accent 4" w:uiPriority="71"/>
-    <w:lsdException w:name="Colorful List Accent 4" w:uiPriority="72"/>
-    <w:lsdException w:name="Colorful Grid Accent 4" w:uiPriority="73"/>
-    <w:lsdException w:name="Light Shading Accent 5" w:uiPriority="60"/>
-    <w:lsdException w:name="Light List Accent 5" w:uiPriority="61"/>
-    <w:lsdException w:name="Light Grid Accent 5" w:uiPriority="62"/>
-    <w:lsdException w:name="Medium Shading 1 Accent 5" w:uiPriority="63"/>
-    <w:lsdException w:name="Medium Shading 2 Accent 5" w:uiPriority="64"/>
-    <w:lsdException w:name="Medium List 1 Accent 5" w:uiPriority="65"/>
-    <w:lsdException w:name="Medium List 2 Accent 5" w:uiPriority="66"/>
-    <w:lsdException w:name="Medium Grid 1 Accent 5" w:uiPriority="67"/>
-    <w:lsdException w:name="Medium Grid 2 Accent 5" w:uiPriority="68"/>
-    <w:lsdException w:name="Medium Grid 3 Accent 5" w:uiPriority="69"/>
-    <w:lsdException w:name="Dark List Accent 5" w:uiPriority="70"/>
-    <w:lsdException w:name="Colorful Shading Accent 5" w:uiPriority="71"/>
-    <w:lsdException w:name="Colorful List Accent 5" w:uiPriority="72"/>
-    <w:lsdException w:name="Colorful Grid Accent 5" w:uiPriority="73"/>
-    <w:lsdException w:name="Light Shading Accent 6" w:uiPriority="60"/>
-    <w:lsdException w:name="Light List Accent 6" w:uiPriority="61"/>
-    <w:lsdException w:name="Light Grid Accent 6" w:uiPriority="62"/>
-    <w:lsdException w:name="Medium Shading 1 Accent 6" w:uiPriority="63"/>
-    <w:lsdException w:name="Medium Shading 2 Accent 6" w:uiPriority="64"/>
-    <w:lsdException w:name="Medium List 1 Accent 6" w:uiPriority="65"/>
-    <w:lsdException w:name="Medium List 2 Accent 6" w:uiPriority="66"/>
-    <w:lsdException w:name="Medium Grid 1 Accent 6" w:uiPriority="67"/>
-    <w:lsdException w:name="Medium Grid 2 Accent 6" w:uiPriority="68"/>
-    <w:lsdException w:name="Medium Grid 3 Accent 6" w:uiPriority="69"/>
-    <w:lsdException w:name="Dark List Accent 6" w:uiPriority="70"/>
-    <w:lsdException w:name="Colorful Shading Accent 6" w:uiPriority="71"/>
-    <w:lsdException w:name="Colorful List Accent 6" w:uiPriority="72"/>
-    <w:lsdException w:name="Colorful Grid Accent 6" w:uiPriority="73"/>
+    <w:lsdException w:name="Medium List 2 Accent 1"/>
+    <w:lsdException w:name="Medium Grid 1 Accent 1"/>
+    <w:lsdException w:name="Medium Grid 2 Accent 1"/>
+    <w:lsdException w:name="Medium Grid 3 Accent 1"/>
+    <w:lsdException w:name="Dark List Accent 1"/>
+    <w:lsdException w:name="Colorful Shading Accent 1"/>
+    <w:lsdException w:name="Colorful List Accent 1"/>
+    <w:lsdException w:name="Colorful Grid Accent 1"/>
+    <w:lsdException w:name="Light Shading Accent 2"/>
+    <w:lsdException w:name="Light List Accent 2"/>
+    <w:lsdException w:name="Light Grid Accent 2"/>
+    <w:lsdException w:name="Medium Shading 1 Accent 2"/>
+    <w:lsdException w:name="Medium Shading 2 Accent 2"/>
+    <w:lsdException w:name="Medium List 1 Accent 2"/>
+    <w:lsdException w:name="Medium List 2 Accent 2"/>
+    <w:lsdException w:name="Medium Grid 1 Accent 2"/>
+    <w:lsdException w:name="Medium Grid 2 Accent 2"/>
+    <w:lsdException w:name="Medium Grid 3 Accent 2"/>
+    <w:lsdException w:name="Dark List Accent 2"/>
+    <w:lsdException w:name="Colorful Shading Accent 2"/>
+    <w:lsdException w:name="Colorful List Accent 2"/>
+    <w:lsdException w:name="Colorful Grid Accent 2"/>
+    <w:lsdException w:name="Light Shading Accent 3"/>
+    <w:lsdException w:name="Light List Accent 3"/>
+    <w:lsdException w:name="Light Grid Accent 3"/>
+    <w:lsdException w:name="Medium Shading 1 Accent 3"/>
+    <w:lsdException w:name="Medium Shading 2 Accent 3"/>
+    <w:lsdException w:name="Medium List 1 Accent 3"/>
+    <w:lsdException w:name="Medium List 2 Accent 3"/>
+    <w:lsdException w:name="Medium Grid 1 Accent 3"/>
+    <w:lsdException w:name="Medium Grid 2 Accent 3"/>
+    <w:lsdException w:name="Medium Grid 3 Accent 3"/>
+    <w:lsdException w:name="Dark List Accent 3"/>
+    <w:lsdException w:name="Colorful Shading Accent 3"/>
+    <w:lsdException w:name="Colorful List Accent 3"/>
+    <w:lsdException w:name="Colorful Grid Accent 3"/>
+    <w:lsdException w:name="Light Shading Accent 4"/>
+    <w:lsdException w:name="Light List Accent 4"/>
+    <w:lsdException w:name="Light Grid Accent 4"/>
+    <w:lsdException w:name="Medium Shading 1 Accent 4"/>
+    <w:lsdException w:name="Medium Shading 2 Accent 4"/>
+    <w:lsdException w:name="Medium List 1 Accent 4"/>
+    <w:lsdException w:name="Medium List 2 Accent 4"/>
+    <w:lsdException w:name="Medium Grid 1 Accent 4"/>
+    <w:lsdException w:name="Medium Grid 2 Accent 4"/>
+    <w:lsdException w:name="Medium Grid 3 Accent 4"/>
+    <w:lsdException w:name="Dark List Accent 4"/>
+    <w:lsdException w:name="Colorful Shading Accent 4"/>
+    <w:lsdException w:name="Colorful List Accent 4"/>
+    <w:lsdException w:name="Colorful Grid Accent 4"/>
+    <w:lsdException w:name="Light Shading Accent 5"/>
+    <w:lsdException w:name="Light List Accent 5"/>
+    <w:lsdException w:name="Light Grid Accent 5"/>
+    <w:lsdException w:name="Medium Shading 1 Accent 5"/>
+    <w:lsdException w:name="Medium Shading 2 Accent 5"/>
+    <w:lsdException w:name="Medium List 1 Accent 5"/>
+    <w:lsdException w:name="Medium List 2 Accent 5"/>
+    <w:lsdException w:name="Medium Grid 1 Accent 5"/>
+    <w:lsdException w:name="Medium Grid 2 Accent 5"/>
+    <w:lsdException w:name="Medium Grid 3 Accent 5"/>
+    <w:lsdException w:name="Dark List Accent 5"/>
+    <w:lsdException w:name="Colorful Shading Accent 5"/>
+    <w:lsdException w:name="Colorful List Accent 5"/>
+    <w:lsdException w:name="Colorful Grid Accent 5"/>
+    <w:lsdException w:name="Light Shading Accent 6"/>
+    <w:lsdException w:name="Light List Accent 6"/>
+    <w:lsdException w:name="Light Grid Accent 6"/>
+    <w:lsdException w:name="Medium Shading 1 Accent 6"/>
+    <w:lsdException w:name="Medium Shading 2 Accent 6"/>
+    <w:lsdException w:name="Medium List 1 Accent 6"/>
+    <w:lsdException w:name="Medium List 2 Accent 6"/>
+    <w:lsdException w:name="Medium Grid 1 Accent 6"/>
+    <w:lsdException w:name="Medium Grid 2 Accent 6"/>
+    <w:lsdException w:name="Medium Grid 3 Accent 6"/>
+    <w:lsdException w:name="Dark List Accent 6"/>
+    <w:lsdException w:name="Colorful Shading Accent 6"/>
+    <w:lsdException w:name="Colorful List Accent 6"/>
+    <w:lsdException w:name="Colorful Grid Accent 6"/>
     <w:lsdException w:name="Subtle Emphasis" w:uiPriority="19" w:qFormat="1"/>
     <w:lsdException w:name="Intense Emphasis" w:uiPriority="21" w:qFormat="1"/>
     <w:lsdException w:name="Subtle Reference" w:uiPriority="31" w:qFormat="1"/>
@@ -1775,15 +1555,18 @@
   <w:style w:type="paragraph" w:default="1" w:styleId="Normal">
     <w:name w:val="Normal"/>
     <w:qFormat/>
+    <w:pPr>
+      <w:spacing w:after="160" w:line="259" w:lineRule="auto"/>
+    </w:pPr>
     <w:rPr>
-      <w:noProof/>
-      <w:lang w:val="pt-BR"/>
+      <w:sz w:val="22"/>
+      <w:szCs w:val="22"/>
+      <w:lang w:eastAsia="en-US"/>
     </w:rPr>
   </w:style>
   <w:style w:type="character" w:default="1" w:styleId="Fontepargpadro">
     <w:name w:val="Default Paragraph Font"/>
     <w:uiPriority w:val="1"/>
-    <w:semiHidden/>
     <w:unhideWhenUsed/>
   </w:style>
   <w:style w:type="table" w:default="1" w:styleId="Tabelanormal">
@@ -1813,7 +1596,6 @@
     <w:link w:val="CabealhoChar"/>
     <w:uiPriority w:val="99"/>
     <w:unhideWhenUsed/>
-    <w:rsid w:val="003D3E25"/>
     <w:pPr>
       <w:tabs>
         <w:tab w:val="center" w:pos="4680"/>
@@ -1822,24 +1604,12 @@
       <w:spacing w:after="0" w:line="240" w:lineRule="auto"/>
     </w:pPr>
   </w:style>
-  <w:style w:type="character" w:customStyle="1" w:styleId="CabealhoChar">
-    <w:name w:val="Cabeçalho Char"/>
-    <w:basedOn w:val="Fontepargpadro"/>
-    <w:link w:val="Cabealho"/>
-    <w:uiPriority w:val="99"/>
-    <w:rsid w:val="003D3E25"/>
-    <w:rPr>
-      <w:noProof/>
-      <w:lang w:val="pt-BR"/>
-    </w:rPr>
-  </w:style>
   <w:style w:type="paragraph" w:styleId="Rodap">
     <w:name w:val="footer"/>
     <w:basedOn w:val="Normal"/>
     <w:link w:val="RodapChar"/>
     <w:uiPriority w:val="99"/>
     <w:unhideWhenUsed/>
-    <w:rsid w:val="003D3E25"/>
     <w:pPr>
       <w:tabs>
         <w:tab w:val="center" w:pos="4680"/>
@@ -1848,25 +1618,10 @@
       <w:spacing w:after="0" w:line="240" w:lineRule="auto"/>
     </w:pPr>
   </w:style>
-  <w:style w:type="character" w:customStyle="1" w:styleId="RodapChar">
-    <w:name w:val="Rodapé Char"/>
-    <w:basedOn w:val="Fontepargpadro"/>
-    <w:link w:val="Rodap"/>
-    <w:uiPriority w:val="99"/>
-    <w:rsid w:val="003D3E25"/>
-    <w:rPr>
-      <w:noProof/>
-      <w:lang w:val="pt-BR"/>
-    </w:rPr>
-  </w:style>
   <w:style w:type="table" w:styleId="Tabelacomgrade">
     <w:name w:val="Table Grid"/>
     <w:basedOn w:val="Tabelanormal"/>
     <w:uiPriority w:val="39"/>
-    <w:rsid w:val="003D3E25"/>
-    <w:pPr>
-      <w:spacing w:after="0" w:line="240" w:lineRule="auto"/>
-    </w:pPr>
     <w:tblPr>
       <w:tblBorders>
         <w:top w:val="single" w:sz="4" w:space="0" w:color="auto"/>
@@ -1878,16 +1633,45 @@
       </w:tblBorders>
     </w:tblPr>
   </w:style>
+  <w:style w:type="character" w:customStyle="1" w:styleId="CabealhoChar">
+    <w:name w:val="Cabeçalho Char"/>
+    <w:basedOn w:val="Fontepargpadro"/>
+    <w:link w:val="Cabealho"/>
+    <w:uiPriority w:val="99"/>
+    <w:rPr>
+      <w:lang w:val="pt-BR"/>
+    </w:rPr>
+  </w:style>
+  <w:style w:type="character" w:customStyle="1" w:styleId="RodapChar">
+    <w:name w:val="Rodapé Char"/>
+    <w:basedOn w:val="Fontepargpadro"/>
+    <w:link w:val="Rodap"/>
+    <w:uiPriority w:val="99"/>
+    <w:rPr>
+      <w:lang w:val="pt-BR"/>
+    </w:rPr>
+  </w:style>
   <w:style w:type="paragraph" w:styleId="PargrafodaLista">
     <w:name w:val="List Paragraph"/>
     <w:basedOn w:val="Normal"/>
     <w:uiPriority w:val="34"/>
     <w:qFormat/>
-    <w:rsid w:val="003D3E25"/>
     <w:pPr>
       <w:ind w:left="720"/>
       <w:contextualSpacing/>
     </w:pPr>
+  </w:style>
+  <w:style w:type="character" w:styleId="Hyperlink">
+    <w:name w:val="Hyperlink"/>
+    <w:basedOn w:val="Fontepargpadro"/>
+    <w:uiPriority w:val="99"/>
+    <w:semiHidden/>
+    <w:unhideWhenUsed/>
+    <w:rsid w:val="00E91F90"/>
+    <w:rPr>
+      <w:color w:val="0000FF"/>
+      <w:u w:val="single"/>
+    </w:rPr>
   </w:style>
 </w:styles>
 </file>
@@ -1935,7 +1719,7 @@
     </a:clrScheme>
     <a:fontScheme name="Office">
       <a:majorFont>
-        <a:latin typeface="Calibri Light" panose="020F0302020204030204"/>
+        <a:latin typeface="Calibri Light"/>
         <a:ea typeface=""/>
         <a:cs typeface=""/>
         <a:font script="Jpan" typeface="游ゴシック Light"/>
@@ -1970,7 +1754,7 @@
         <a:font script="Geor" typeface="Sylfaen"/>
       </a:majorFont>
       <a:minorFont>
-        <a:latin typeface="Calibri" panose="020F0502020204030204"/>
+        <a:latin typeface="Calibri"/>
         <a:ea typeface=""/>
         <a:cs typeface=""/>
         <a:font script="Jpan" typeface="游明朝"/>
@@ -2145,10 +1929,5 @@
   </a:themeElements>
   <a:objectDefaults/>
   <a:extraClrSchemeLst/>
-  <a:extLst>
-    <a:ext uri="{05A4C25C-085E-4340-85A3-A5531E510DB2}">
-      <thm15:themeFamily xmlns:thm15="http://schemas.microsoft.com/office/thememl/2012/main" name="Office Theme" id="{62F939B6-93AF-4DB8-9C6B-D6C7DFDC589F}" vid="{4A3C46E8-61CC-4603-A589-7422A47A8E4A}"/>
-    </a:ext>
-  </a:extLst>
 </a:theme>
 </file>
</xml_diff>